<commit_message>
A 32-35. use case-ek wordjeinek aktualizálása
</commit_message>
<xml_diff>
--- a/6_szkeleton_beadasa/Pdf-es_formaban_leadando_anyagok/Fuggelekek_anyagai/Use_case_ek_32-35/Use_case-ek_32-35_TSZ.docx
+++ b/6_szkeleton_beadasa/Pdf-es_formaban_leadando_anyagok/Fuggelekek_anyagai/Use_case_ek_32-35/Use_case-ek_32-35_TSZ.docx
@@ -427,10 +427,7 @@
             </w:r>
             <w:proofErr w:type="spellStart"/>
             <w:r>
-              <w:t>FertileTecton</w:t>
-            </w:r>
-            <w:r>
-              <w:t>nal</w:t>
+              <w:t>FertileTectonnal</w:t>
             </w:r>
             <w:proofErr w:type="spellEnd"/>
             <w:r>
@@ -441,10 +438,7 @@
             </w:r>
             <w:proofErr w:type="spellStart"/>
             <w:r>
-              <w:t>FertileTecton</w:t>
-            </w:r>
-            <w:r>
-              <w:t>ra</w:t>
+              <w:t>FertileTectonra</w:t>
             </w:r>
             <w:proofErr w:type="spellEnd"/>
             <w:r>
@@ -545,13 +539,7 @@
               <w:t>B</w:t>
             </w:r>
             <w:r>
-              <w:t xml:space="preserve"> </w:t>
-            </w:r>
-            <w:r>
-              <w:t>FertileTecton</w:t>
-            </w:r>
-            <w:r>
-              <w:t xml:space="preserve">, amelyek </w:t>
+              <w:t xml:space="preserve"> FertileTecton, amelyek </w:t>
             </w:r>
             <w:proofErr w:type="spellStart"/>
             <w:r>
@@ -779,22 +767,13 @@
               <w:jc w:val="both"/>
             </w:pPr>
             <w:r>
-              <w:t>MB gombatest utasítás</w:t>
-            </w:r>
-            <w:r>
-              <w:t>ára</w:t>
-            </w:r>
-            <w:r>
-              <w:t xml:space="preserve"> </w:t>
+              <w:t xml:space="preserve">MB gombatest utasítására </w:t>
             </w:r>
             <w:r>
               <w:t xml:space="preserve">A </w:t>
             </w:r>
             <w:r>
-              <w:t>FertileTecton</w:t>
-            </w:r>
-            <w:r>
-              <w:t xml:space="preserve"> </w:t>
+              <w:t xml:space="preserve">FertileTecton </w:t>
             </w:r>
             <w:r>
               <w:t>kiszámolja</w:t>
@@ -874,80 +853,47 @@
               <w:jc w:val="both"/>
             </w:pPr>
             <w:r>
-              <w:t xml:space="preserve">Mivel </w:t>
-            </w:r>
-            <w:r>
-              <w:t>MB gombatest</w:t>
-            </w:r>
-            <w:r>
-              <w:t xml:space="preserve"> a vizsgálat eredményeként el tud</w:t>
+              <w:t>Mivel MB gombatest a vizsgálat eredményeként el tud</w:t>
             </w:r>
             <w:r>
               <w:t xml:space="preserve"> lőni</w:t>
             </w:r>
             <w:r>
-              <w:t xml:space="preserve"> </w:t>
+              <w:t xml:space="preserve"> B </w:t>
+            </w:r>
+            <w:proofErr w:type="spellStart"/>
+            <w:r>
+              <w:t>FertileTectonra</w:t>
+            </w:r>
+            <w:proofErr w:type="spellEnd"/>
+            <w:r>
+              <w:t xml:space="preserve"> és még maradt spórakilövése</w:t>
+            </w:r>
+            <w:r>
+              <w:t xml:space="preserve">, </w:t>
+            </w:r>
+            <w:r>
+              <w:t xml:space="preserve">MB gombatest utasítására </w:t>
             </w:r>
             <w:r>
               <w:t xml:space="preserve">B </w:t>
             </w:r>
-            <w:proofErr w:type="spellStart"/>
-            <w:r>
-              <w:t>FertileTectonra</w:t>
-            </w:r>
-            <w:proofErr w:type="spellEnd"/>
-            <w:r>
-              <w:t xml:space="preserve"> </w:t>
-            </w:r>
-            <w:r>
-              <w:t>és még maradt spórakilövése</w:t>
-            </w:r>
-            <w:r>
-              <w:t xml:space="preserve">, </w:t>
-            </w:r>
-            <w:r>
-              <w:t xml:space="preserve">MB gombatest </w:t>
-            </w:r>
-            <w:r>
-              <w:t xml:space="preserve">utasítására </w:t>
-            </w:r>
-            <w:r>
-              <w:t xml:space="preserve">B </w:t>
-            </w:r>
-            <w:r>
-              <w:t xml:space="preserve">FertileTecton </w:t>
-            </w:r>
-            <w:r>
-              <w:t xml:space="preserve">az </w:t>
-            </w:r>
-            <w:r>
-              <w:t xml:space="preserve">MB gombatest </w:t>
-            </w:r>
-            <w:r>
-              <w:t xml:space="preserve">által kilőtt spórákat hozzáadja </w:t>
+            <w:r>
+              <w:t xml:space="preserve">FertileTecton az MB gombatest által kilőtt spórákat hozzáadja </w:t>
             </w:r>
             <w:r>
               <w:t xml:space="preserve">a rajta </w:t>
             </w:r>
             <w:r>
-              <w:t>(</w:t>
-            </w:r>
-            <w:r>
-              <w:t xml:space="preserve">B </w:t>
-            </w:r>
-            <w:proofErr w:type="spellStart"/>
-            <w:r>
-              <w:t>FertileTecton</w:t>
-            </w:r>
-            <w:r>
-              <w:t>on</w:t>
-            </w:r>
-            <w:proofErr w:type="spellEnd"/>
-            <w:r>
-              <w:t>)</w:t>
-            </w:r>
-            <w:r>
-              <w:t xml:space="preserve"> </w:t>
+              <w:t xml:space="preserve">(B </w:t>
+            </w:r>
+            <w:proofErr w:type="spellStart"/>
+            <w:r>
+              <w:t>FertileTectonon</w:t>
+            </w:r>
+            <w:proofErr w:type="spellEnd"/>
+            <w:r>
+              <w:t xml:space="preserve">) </w:t>
             </w:r>
             <w:r>
               <w:t>lévő spórák listájához.</w:t>
@@ -1076,6 +1022,7 @@
             <w:r>
               <w:rPr>
                 <w:highlight w:val="yellow"/>
+                <w:lang w:val="en-US"/>
               </w:rPr>
               <w:t>ejectSpores</w:t>
             </w:r>
@@ -1159,23 +1106,21 @@
                 <w:highlight w:val="yellow"/>
                 <w:lang w:val="en-US"/>
               </w:rPr>
-              <w:t xml:space="preserve">&lt;= </w:t>
-            </w:r>
-            <w:proofErr w:type="spellStart"/>
-            <w:r>
-              <w:rPr>
-                <w:highlight w:val="yellow"/>
-                <w:lang w:val="en-US"/>
-              </w:rPr>
-              <w:t>distance:int</w:t>
-            </w:r>
-            <w:proofErr w:type="spellEnd"/>
-            <w:r>
-              <w:rPr>
-                <w:highlight w:val="yellow"/>
-                <w:lang w:val="en-US"/>
-              </w:rPr>
-              <w:t xml:space="preserve"> =MB: MushroomBody</w:t>
+              <w:t>&lt;= distance:</w:t>
+            </w:r>
+            <w:r>
+              <w:rPr>
+                <w:highlight w:val="yellow"/>
+                <w:lang w:val="en-US"/>
+              </w:rPr>
+              <w:t xml:space="preserve"> </w:t>
+            </w:r>
+            <w:r>
+              <w:rPr>
+                <w:highlight w:val="yellow"/>
+                <w:lang w:val="en-US"/>
+              </w:rPr>
+              <w:t>int =A: FertileTecton</w:t>
             </w:r>
           </w:p>
           <w:p>
@@ -1371,18 +1316,7 @@
             </w:r>
             <w:proofErr w:type="spellEnd"/>
             <w:r>
-              <w:t xml:space="preserve"> lévő MB gombatest A </w:t>
-            </w:r>
-            <w:proofErr w:type="spellStart"/>
-            <w:r>
-              <w:t>FertileTecton</w:t>
-            </w:r>
-            <w:r>
-              <w:t>nal</w:t>
-            </w:r>
-            <w:proofErr w:type="spellEnd"/>
-            <w:r>
-              <w:t xml:space="preserve"> szomszédos</w:t>
+              <w:t xml:space="preserve"> lévő MB gombatest A FertileTecton szomszédos</w:t>
             </w:r>
             <w:r>
               <w:t xml:space="preserve"> </w:t>
@@ -1396,13 +1330,7 @@
               <w:t xml:space="preserve"> </w:t>
             </w:r>
             <w:r>
-              <w:t>(B</w:t>
-            </w:r>
-            <w:r>
-              <w:t xml:space="preserve"> FertileTecton</w:t>
-            </w:r>
-            <w:r>
-              <w:t xml:space="preserve">) </w:t>
+              <w:t xml:space="preserve">(B FertileTecton) </w:t>
             </w:r>
             <w:r>
               <w:t>szomszédos C</w:t>
@@ -1425,6 +1353,17 @@
             <w:proofErr w:type="spellEnd"/>
             <w:r>
               <w:t xml:space="preserve"> a spóráit.</w:t>
+            </w:r>
+            <w:r>
+              <w:t xml:space="preserve"> A tektonok egyébként egymásnak nem </w:t>
+            </w:r>
+            <w:proofErr w:type="spellStart"/>
+            <w:r>
+              <w:t>szomszédai</w:t>
+            </w:r>
+            <w:proofErr w:type="spellEnd"/>
+            <w:r>
+              <w:t>.</w:t>
             </w:r>
           </w:p>
         </w:tc>
@@ -1498,13 +1437,7 @@
               <w:jc w:val="both"/>
             </w:pPr>
             <w:r>
-              <w:t xml:space="preserve">Létezik A és </w:t>
-            </w:r>
-            <w:r>
-              <w:t>C</w:t>
-            </w:r>
-            <w:r>
-              <w:t xml:space="preserve"> FertileTecton</w:t>
+              <w:t>Létezik A és C FertileTecton</w:t>
             </w:r>
             <w:r>
               <w:t>. M</w:t>
@@ -1521,10 +1454,7 @@
               <w:t xml:space="preserve"> egy harmadik tektonnal</w:t>
             </w:r>
             <w:r>
-              <w:t xml:space="preserve"> </w:t>
-            </w:r>
-            <w:r>
-              <w:t>(B FertileTecton)</w:t>
+              <w:t xml:space="preserve"> (B FertileTecton)</w:t>
             </w:r>
             <w:r>
               <w:t xml:space="preserve">, de egymásnak nem </w:t>
@@ -1535,10 +1465,7 @@
             </w:r>
             <w:proofErr w:type="spellEnd"/>
             <w:r>
-              <w:t>.</w:t>
-            </w:r>
-            <w:r>
-              <w:t xml:space="preserve"> A </w:t>
+              <w:t xml:space="preserve">. A </w:t>
             </w:r>
             <w:proofErr w:type="spellStart"/>
             <w:r>
@@ -1643,6 +1570,54 @@
               <w:t>.</w:t>
             </w:r>
           </w:p>
+          <w:p>
+            <w:pPr>
+              <w:jc w:val="both"/>
+              <w:rPr>
+                <w:lang w:val="en-US"/>
+              </w:rPr>
+            </w:pPr>
+          </w:p>
+          <w:p>
+            <w:pPr>
+              <w:jc w:val="both"/>
+              <w:rPr>
+                <w:lang w:val="en-US"/>
+              </w:rPr>
+            </w:pPr>
+            <w:proofErr w:type="spellStart"/>
+            <w:r>
+              <w:rPr>
+                <w:highlight w:val="magenta"/>
+                <w:lang w:val="en-US"/>
+              </w:rPr>
+              <w:t>Biztos</w:t>
+            </w:r>
+            <w:proofErr w:type="spellEnd"/>
+            <w:r>
+              <w:rPr>
+                <w:highlight w:val="magenta"/>
+                <w:lang w:val="en-US"/>
+              </w:rPr>
+              <w:t xml:space="preserve"> h a B-re </w:t>
+            </w:r>
+            <w:proofErr w:type="spellStart"/>
+            <w:r>
+              <w:rPr>
+                <w:highlight w:val="magenta"/>
+                <w:lang w:val="en-US"/>
+              </w:rPr>
+              <w:t>lő</w:t>
+            </w:r>
+            <w:proofErr w:type="spellEnd"/>
+            <w:r>
+              <w:rPr>
+                <w:highlight w:val="magenta"/>
+                <w:lang w:val="en-US"/>
+              </w:rPr>
+              <w:t>?</w:t>
+            </w:r>
+          </w:p>
         </w:tc>
       </w:tr>
       <w:tr>
@@ -1727,13 +1702,7 @@
               <w:jc w:val="both"/>
             </w:pPr>
             <w:r>
-              <w:t xml:space="preserve">MB gombatest utasítást kap, hogy lője ki a spóráit </w:t>
-            </w:r>
-            <w:r>
-              <w:t>C</w:t>
-            </w:r>
-            <w:r>
-              <w:t xml:space="preserve"> </w:t>
+              <w:t xml:space="preserve">MB gombatest utasítást kap, hogy lője ki a spóráit C </w:t>
             </w:r>
             <w:proofErr w:type="spellStart"/>
             <w:r>
@@ -1755,13 +1724,7 @@
               <w:jc w:val="both"/>
             </w:pPr>
             <w:r>
-              <w:t xml:space="preserve">MB gombatest utasítására A FertileTecton kiszámolja, hogy milyen messze van tőle </w:t>
-            </w:r>
-            <w:r>
-              <w:t>C</w:t>
-            </w:r>
-            <w:r>
-              <w:t xml:space="preserve"> FertileTecton.</w:t>
+              <w:t>MB gombatest utasítására A FertileTecton kiszámolja, hogy milyen messze van tőle C FertileTecton.</w:t>
             </w:r>
           </w:p>
           <w:p>
@@ -1783,13 +1746,7 @@
             </w:r>
             <w:proofErr w:type="spellEnd"/>
             <w:r>
-              <w:t xml:space="preserve"> alapján meghatározza, hogy el tud-e lőni </w:t>
-            </w:r>
-            <w:r>
-              <w:t>C</w:t>
-            </w:r>
-            <w:r>
-              <w:t xml:space="preserve"> </w:t>
+              <w:t xml:space="preserve"> alapján meghatározza, hogy el tud-e lőni C </w:t>
             </w:r>
             <w:proofErr w:type="spellStart"/>
             <w:r>
@@ -1811,13 +1768,7 @@
               <w:jc w:val="both"/>
             </w:pPr>
             <w:r>
-              <w:t xml:space="preserve">Mivel MB gombatest a vizsgálat eredményeként el tud lőni </w:t>
-            </w:r>
-            <w:r>
-              <w:t>C</w:t>
-            </w:r>
-            <w:r>
-              <w:t xml:space="preserve"> </w:t>
+              <w:t xml:space="preserve">Mivel MB gombatest a vizsgálat eredményeként el tud lőni C </w:t>
             </w:r>
             <w:proofErr w:type="spellStart"/>
             <w:r>
@@ -1825,22 +1776,7 @@
             </w:r>
             <w:proofErr w:type="spellEnd"/>
             <w:r>
-              <w:t xml:space="preserve"> és még maradt spórakilövése</w:t>
-            </w:r>
-            <w:r>
-              <w:t xml:space="preserve">, MB gombatest utasítására </w:t>
-            </w:r>
-            <w:r>
-              <w:t>C</w:t>
-            </w:r>
-            <w:r>
-              <w:t xml:space="preserve"> FertileTecton az MB gombatest által kilőtt spórákat hozzáadja a rajta (</w:t>
-            </w:r>
-            <w:r>
-              <w:t>C</w:t>
-            </w:r>
-            <w:r>
-              <w:t xml:space="preserve"> </w:t>
+              <w:t xml:space="preserve"> és még maradt spórakilövése, MB gombatest utasítására C FertileTecton az MB gombatest által kilőtt spórákat hozzáadja a rajta (C </w:t>
             </w:r>
             <w:proofErr w:type="spellStart"/>
             <w:r>
@@ -1997,7 +1933,6 @@
           </w:p>
           <w:p>
             <w:pPr>
-              <w:jc w:val="both"/>
               <w:rPr>
                 <w:highlight w:val="yellow"/>
                 <w:lang w:val="en-US"/>
@@ -2074,7 +2009,7 @@
                 <w:highlight w:val="yellow"/>
                 <w:lang w:val="en-US"/>
               </w:rPr>
-              <w:t xml:space="preserve"> =MB: MushroomBody</w:t>
+              <w:t xml:space="preserve"> =A: FertileTecton</w:t>
             </w:r>
           </w:p>
           <w:p>
@@ -2151,7 +2086,6 @@
           <w:caps/>
           <w:sz w:val="24"/>
           <w:szCs w:val="24"/>
-          <w:highlight w:val="green"/>
         </w:rPr>
         <w:lastRenderedPageBreak/>
         <w:t>34. számú use case – Gombatest sikertelen spórakilövése szomszédos tekton szomszédjára</w:t>
@@ -2266,19 +2200,56 @@
             </w:r>
             <w:proofErr w:type="spellStart"/>
             <w:r>
-              <w:t>tectonon</w:t>
-            </w:r>
-            <w:proofErr w:type="spellEnd"/>
-            <w:r>
-              <w:t xml:space="preserve"> MB gombatest, C A szomszédjával szomszédos </w:t>
-            </w:r>
-            <w:proofErr w:type="spellStart"/>
-            <w:r>
-              <w:t>tectonra</w:t>
-            </w:r>
-            <w:proofErr w:type="spellEnd"/>
-            <w:r>
-              <w:t xml:space="preserve"> kilőné spóráit, de nem tudja, mert nem utolsó kilövése</w:t>
+              <w:t>FertileTectonon</w:t>
+            </w:r>
+            <w:proofErr w:type="spellEnd"/>
+            <w:r>
+              <w:t xml:space="preserve"> lévő MB gombatest A FertileTecton szomszédos </w:t>
+            </w:r>
+            <w:proofErr w:type="spellStart"/>
+            <w:r>
+              <w:t>tektonjával</w:t>
+            </w:r>
+            <w:proofErr w:type="spellEnd"/>
+            <w:r>
+              <w:t xml:space="preserve"> (B FertileTecton) szomszédos C </w:t>
+            </w:r>
+            <w:proofErr w:type="spellStart"/>
+            <w:r>
+              <w:t>FertileTectonra</w:t>
+            </w:r>
+            <w:proofErr w:type="spellEnd"/>
+            <w:r>
+              <w:t xml:space="preserve"> </w:t>
+            </w:r>
+            <w:r>
+              <w:t>lőné ki</w:t>
+            </w:r>
+            <w:r>
+              <w:t xml:space="preserve"> a spóráit</w:t>
+            </w:r>
+            <w:r>
+              <w:t xml:space="preserve"> (a</w:t>
+            </w:r>
+            <w:r>
+              <w:t xml:space="preserve"> tektonok egyébként egymásnak nem </w:t>
+            </w:r>
+            <w:proofErr w:type="spellStart"/>
+            <w:r>
+              <w:t>szomszédai</w:t>
+            </w:r>
+            <w:proofErr w:type="spellEnd"/>
+            <w:r>
+              <w:t>)</w:t>
+            </w:r>
+            <w:r>
+              <w:t xml:space="preserve">, amit azonban nem tud megtenni, mert nem ez </w:t>
+            </w:r>
+            <w:r>
+              <w:t>MB gombatest</w:t>
+            </w:r>
+            <w:r>
+              <w:t xml:space="preserve"> utolsó kilövése, így szomszédos tekton szomszédjára nem lőhet.</w:t>
             </w:r>
           </w:p>
         </w:tc>
@@ -2352,15 +2323,7 @@
               <w:jc w:val="both"/>
             </w:pPr>
             <w:r>
-              <w:t xml:space="preserve">Létezik </w:t>
-            </w:r>
-            <w:proofErr w:type="gramStart"/>
-            <w:r>
-              <w:t>A,B</w:t>
-            </w:r>
-            <w:proofErr w:type="gramEnd"/>
-            <w:r>
-              <w:t xml:space="preserve">,C és D tektonok, ezek </w:t>
+              <w:t xml:space="preserve">Létezik A és C FertileTecton. Mindketten </w:t>
             </w:r>
             <w:proofErr w:type="spellStart"/>
             <w:r>
@@ -2368,15 +2331,23 @@
             </w:r>
             <w:proofErr w:type="spellEnd"/>
             <w:r>
-              <w:t xml:space="preserve"> a következő </w:t>
-            </w:r>
-            <w:proofErr w:type="spellStart"/>
-            <w:r>
-              <w:t>képpen</w:t>
-            </w:r>
-            <w:proofErr w:type="spellEnd"/>
-            <w:r>
-              <w:t>: A-B-C-D. A-n van egy MB MushroomBody</w:t>
+              <w:t xml:space="preserve"> egy harmadik tektonnal (B FertileTecton), de egymásnak nem </w:t>
+            </w:r>
+            <w:proofErr w:type="spellStart"/>
+            <w:r>
+              <w:t>szomszédai</w:t>
+            </w:r>
+            <w:proofErr w:type="spellEnd"/>
+            <w:r>
+              <w:t xml:space="preserve">. A </w:t>
+            </w:r>
+            <w:proofErr w:type="spellStart"/>
+            <w:r>
+              <w:t>FertileTectonon</w:t>
+            </w:r>
+            <w:proofErr w:type="spellEnd"/>
+            <w:r>
+              <w:t xml:space="preserve"> található MB gombatest.</w:t>
             </w:r>
           </w:p>
         </w:tc>
@@ -2414,32 +2385,12 @@
                 <w:lang w:val="en-US"/>
               </w:rPr>
             </w:pPr>
-            <w:r>
-              <w:rPr>
-                <w:lang w:val="en-US"/>
-              </w:rPr>
-              <w:t xml:space="preserve">A </w:t>
-            </w:r>
-            <w:proofErr w:type="spellStart"/>
-            <w:r>
-              <w:rPr>
-                <w:lang w:val="en-US"/>
-              </w:rPr>
-              <w:t>köv</w:t>
-            </w:r>
-            <w:proofErr w:type="spellEnd"/>
-            <w:r>
-              <w:rPr>
-                <w:lang w:val="en-US"/>
-              </w:rPr>
-              <w:t xml:space="preserve">. </w:t>
-            </w:r>
-            <w:proofErr w:type="spellStart"/>
-            <w:r>
-              <w:rPr>
-                <w:lang w:val="en-US"/>
-              </w:rPr>
-              <w:t>Metódus</w:t>
+            <w:proofErr w:type="spellStart"/>
+            <w:r>
+              <w:rPr>
+                <w:lang w:val="en-US"/>
+              </w:rPr>
+              <w:t>Meghívódik</w:t>
             </w:r>
             <w:proofErr w:type="spellEnd"/>
             <w:r>
@@ -2453,14 +2404,14 @@
               <w:rPr>
                 <w:lang w:val="en-US"/>
               </w:rPr>
-              <w:t>hivódik</w:t>
-            </w:r>
-            <w:proofErr w:type="spellEnd"/>
-            <w:r>
-              <w:rPr>
-                <w:lang w:val="en-US"/>
-              </w:rPr>
-              <w:t xml:space="preserve"> meg: </w:t>
+              <w:t>az</w:t>
+            </w:r>
+            <w:proofErr w:type="spellEnd"/>
+            <w:r>
+              <w:rPr>
+                <w:lang w:val="en-US"/>
+              </w:rPr>
+              <w:t xml:space="preserve"> </w:t>
             </w:r>
             <w:proofErr w:type="spellStart"/>
             <w:proofErr w:type="gramStart"/>
@@ -2476,7 +2427,33 @@
               <w:rPr>
                 <w:lang w:val="en-US"/>
               </w:rPr>
-              <w:t>(C)</w:t>
+              <w:t>(</w:t>
+            </w:r>
+            <w:r>
+              <w:rPr>
+                <w:lang w:val="en-US"/>
+              </w:rPr>
+              <w:t>C</w:t>
+            </w:r>
+            <w:r>
+              <w:rPr>
+                <w:lang w:val="en-US"/>
+              </w:rPr>
+              <w:t xml:space="preserve">) </w:t>
+            </w:r>
+            <w:proofErr w:type="spellStart"/>
+            <w:r>
+              <w:rPr>
+                <w:lang w:val="en-US"/>
+              </w:rPr>
+              <w:t>metódus</w:t>
+            </w:r>
+            <w:proofErr w:type="spellEnd"/>
+            <w:r>
+              <w:rPr>
+                <w:lang w:val="en-US"/>
+              </w:rPr>
+              <w:t>.</w:t>
             </w:r>
           </w:p>
         </w:tc>
@@ -2557,21 +2534,21 @@
               <w:pStyle w:val="Listaszerbekezds"/>
               <w:numPr>
                 <w:ilvl w:val="0"/>
-                <w:numId w:val="19"/>
+                <w:numId w:val="24"/>
               </w:numPr>
               <w:ind w:left="322"/>
               <w:jc w:val="both"/>
             </w:pPr>
             <w:r>
-              <w:t xml:space="preserve">MB jelet </w:t>
-            </w:r>
-            <w:proofErr w:type="gramStart"/>
-            <w:r>
-              <w:t>kap</w:t>
-            </w:r>
-            <w:proofErr w:type="gramEnd"/>
-            <w:r>
-              <w:t xml:space="preserve"> hogy lője ki spóráit C-re</w:t>
+              <w:t xml:space="preserve">MB gombatest utasítást kap, hogy lője ki a spóráit C </w:t>
+            </w:r>
+            <w:proofErr w:type="spellStart"/>
+            <w:r>
+              <w:t>FertileTectonra</w:t>
+            </w:r>
+            <w:proofErr w:type="spellEnd"/>
+            <w:r>
+              <w:t>.</w:t>
             </w:r>
           </w:p>
           <w:p>
@@ -2579,21 +2556,13 @@
               <w:pStyle w:val="Listaszerbekezds"/>
               <w:numPr>
                 <w:ilvl w:val="0"/>
-                <w:numId w:val="19"/>
+                <w:numId w:val="24"/>
               </w:numPr>
               <w:ind w:left="322"/>
               <w:jc w:val="both"/>
             </w:pPr>
             <w:r>
-              <w:t xml:space="preserve">A </w:t>
-            </w:r>
-            <w:proofErr w:type="gramStart"/>
-            <w:r>
-              <w:t>kiszámolja</w:t>
-            </w:r>
-            <w:proofErr w:type="gramEnd"/>
-            <w:r>
-              <w:t xml:space="preserve"> hogy C milyen messze van tőle</w:t>
+              <w:t>MB gombatest utasítására A FertileTecton kiszámolja, hogy milyen messze van tőle C FertileTecton.</w:t>
             </w:r>
           </w:p>
           <w:p>
@@ -2601,18 +2570,29 @@
               <w:pStyle w:val="Listaszerbekezds"/>
               <w:numPr>
                 <w:ilvl w:val="0"/>
-                <w:numId w:val="19"/>
+                <w:numId w:val="24"/>
               </w:numPr>
               <w:ind w:left="322"/>
               <w:jc w:val="both"/>
             </w:pPr>
-            <w:proofErr w:type="gramStart"/>
-            <w:r>
-              <w:t>Eldönti</w:t>
-            </w:r>
-            <w:proofErr w:type="gramEnd"/>
-            <w:r>
-              <w:t xml:space="preserve"> hogy tud e lőni oda (mennyi lövése maradt, milyen messze van)</w:t>
+            <w:r>
+              <w:t xml:space="preserve">MB gombatest a még megmaradt spórakilövéseinek száma és a </w:t>
+            </w:r>
+            <w:proofErr w:type="spellStart"/>
+            <w:r>
+              <w:t>tektontávolság</w:t>
+            </w:r>
+            <w:proofErr w:type="spellEnd"/>
+            <w:r>
+              <w:t xml:space="preserve"> alapján meghatározza, hogy el tud-e lőni C </w:t>
+            </w:r>
+            <w:proofErr w:type="spellStart"/>
+            <w:r>
+              <w:t>FertileTectonra</w:t>
+            </w:r>
+            <w:proofErr w:type="spellEnd"/>
+            <w:r>
+              <w:t>.</w:t>
             </w:r>
           </w:p>
           <w:p>
@@ -2620,180 +2600,33 @@
               <w:pStyle w:val="Listaszerbekezds"/>
               <w:numPr>
                 <w:ilvl w:val="0"/>
-                <w:numId w:val="19"/>
+                <w:numId w:val="24"/>
               </w:numPr>
               <w:ind w:left="322"/>
               <w:jc w:val="both"/>
             </w:pPr>
             <w:r>
-              <w:t>Nem tud oda lőni, mert nem utolsó lövése, C viszont szomszédjának szomszédja</w:t>
-            </w:r>
-          </w:p>
-          <w:p>
-            <w:pPr>
-              <w:jc w:val="both"/>
-            </w:pPr>
-          </w:p>
-          <w:p>
-            <w:pPr>
-              <w:pStyle w:val="Listaszerbekezds"/>
-              <w:numPr>
-                <w:ilvl w:val="0"/>
-                <w:numId w:val="15"/>
-              </w:numPr>
-              <w:jc w:val="both"/>
-              <w:rPr>
-                <w:highlight w:val="magenta"/>
-              </w:rPr>
-            </w:pPr>
-            <w:r>
-              <w:rPr>
-                <w:highlight w:val="magenta"/>
-              </w:rPr>
-              <w:t>itt meg kellene határozni, hogy hány lövése van még a gombatestnek</w:t>
-            </w:r>
-          </w:p>
-          <w:p>
-            <w:pPr>
-              <w:pStyle w:val="Listaszerbekezds"/>
-              <w:numPr>
-                <w:ilvl w:val="0"/>
-                <w:numId w:val="15"/>
-              </w:numPr>
-              <w:jc w:val="both"/>
-              <w:rPr>
-                <w:highlight w:val="magenta"/>
-              </w:rPr>
-            </w:pPr>
-            <w:r>
-              <w:rPr>
-                <w:highlight w:val="magenta"/>
-              </w:rPr>
-              <w:t>azt is bele kellene írni h a 2. pontban minek a hatására számolja ki az A tekton a távolságot</w:t>
-            </w:r>
-          </w:p>
-          <w:p>
-            <w:pPr>
-              <w:pStyle w:val="Listaszerbekezds"/>
-              <w:numPr>
-                <w:ilvl w:val="0"/>
-                <w:numId w:val="15"/>
-              </w:numPr>
-              <w:jc w:val="both"/>
-              <w:rPr>
-                <w:highlight w:val="magenta"/>
-              </w:rPr>
-            </w:pPr>
-            <w:r>
-              <w:rPr>
-                <w:highlight w:val="magenta"/>
-              </w:rPr>
-              <w:t xml:space="preserve">fölöslegesen beszélünk D </w:t>
-            </w:r>
-            <w:proofErr w:type="spellStart"/>
-            <w:r>
-              <w:rPr>
-                <w:highlight w:val="magenta"/>
-              </w:rPr>
-              <w:t>tektonról</w:t>
-            </w:r>
-            <w:proofErr w:type="spellEnd"/>
-            <w:r>
-              <w:rPr>
-                <w:highlight w:val="magenta"/>
-              </w:rPr>
-              <w:t xml:space="preserve"> itt</w:t>
-            </w:r>
-          </w:p>
-          <w:p>
-            <w:pPr>
-              <w:pStyle w:val="Listaszerbekezds"/>
-              <w:numPr>
-                <w:ilvl w:val="0"/>
-                <w:numId w:val="15"/>
-              </w:numPr>
-              <w:jc w:val="both"/>
-              <w:rPr>
-                <w:highlight w:val="magenta"/>
-              </w:rPr>
-            </w:pPr>
-            <w:r>
-              <w:rPr>
-                <w:highlight w:val="magenta"/>
-              </w:rPr>
-              <w:t xml:space="preserve">Honnan tudja A tekton </w:t>
-            </w:r>
-            <w:proofErr w:type="gramStart"/>
-            <w:r>
-              <w:rPr>
-                <w:highlight w:val="magenta"/>
-              </w:rPr>
-              <w:t>h</w:t>
-            </w:r>
-            <w:proofErr w:type="gramEnd"/>
-            <w:r>
-              <w:rPr>
-                <w:highlight w:val="magenta"/>
-              </w:rPr>
-              <w:t xml:space="preserve"> C a szomszédja </w:t>
-            </w:r>
-            <w:proofErr w:type="spellStart"/>
-            <w:r>
-              <w:rPr>
-                <w:highlight w:val="magenta"/>
-              </w:rPr>
-              <w:t>szomszédja</w:t>
-            </w:r>
-            <w:proofErr w:type="spellEnd"/>
-            <w:r>
-              <w:rPr>
-                <w:highlight w:val="magenta"/>
-              </w:rPr>
-              <w:t>, ha nem vesszük bele a szekvenciadiagramba a B-t?</w:t>
-            </w:r>
-          </w:p>
-          <w:p>
-            <w:pPr>
-              <w:pStyle w:val="Listaszerbekezds"/>
-              <w:numPr>
-                <w:ilvl w:val="0"/>
-                <w:numId w:val="15"/>
-              </w:numPr>
-              <w:jc w:val="both"/>
-            </w:pPr>
-            <w:r>
-              <w:rPr>
-                <w:highlight w:val="magenta"/>
-              </w:rPr>
-              <w:t xml:space="preserve">hogy ne legyen absztrakt, beírnám azt </w:t>
-            </w:r>
-            <w:proofErr w:type="gramStart"/>
-            <w:r>
-              <w:rPr>
-                <w:highlight w:val="magenta"/>
-              </w:rPr>
-              <w:t>h</w:t>
-            </w:r>
-            <w:proofErr w:type="gramEnd"/>
-            <w:r>
-              <w:rPr>
-                <w:highlight w:val="magenta"/>
-              </w:rPr>
-              <w:t xml:space="preserve"> </w:t>
-            </w:r>
-            <w:proofErr w:type="spellStart"/>
-            <w:r>
-              <w:rPr>
-                <w:highlight w:val="magenta"/>
-              </w:rPr>
-              <w:t>fertiletekton</w:t>
-            </w:r>
-            <w:proofErr w:type="spellEnd"/>
-            <w:r>
-              <w:rPr>
-                <w:highlight w:val="magenta"/>
-              </w:rPr>
-              <w:t xml:space="preserve"> a leírásba</w:t>
+              <w:t xml:space="preserve">Mivel nem </w:t>
+            </w:r>
+            <w:r>
+              <w:t>ez MB gombatest utolsó kilövése, így szomszédos tekton szomszédjára</w:t>
+            </w:r>
+            <w:r>
+              <w:t xml:space="preserve">, azaz </w:t>
+            </w:r>
+            <w:r>
+              <w:t xml:space="preserve">C </w:t>
+            </w:r>
+            <w:proofErr w:type="spellStart"/>
+            <w:r>
+              <w:t>FertileTectonra</w:t>
+            </w:r>
+            <w:proofErr w:type="spellEnd"/>
+            <w:r>
+              <w:t xml:space="preserve"> nem lőhet</w:t>
+            </w:r>
+            <w:r>
+              <w:t xml:space="preserve"> spórát.</w:t>
             </w:r>
           </w:p>
         </w:tc>
@@ -2982,23 +2815,21 @@
                 <w:highlight w:val="yellow"/>
                 <w:lang w:val="en-US"/>
               </w:rPr>
-              <w:t xml:space="preserve">&lt;= </w:t>
-            </w:r>
-            <w:proofErr w:type="spellStart"/>
-            <w:r>
-              <w:rPr>
-                <w:highlight w:val="yellow"/>
-                <w:lang w:val="en-US"/>
-              </w:rPr>
-              <w:t>distance:int</w:t>
-            </w:r>
-            <w:proofErr w:type="spellEnd"/>
-            <w:r>
-              <w:rPr>
-                <w:highlight w:val="yellow"/>
-                <w:lang w:val="en-US"/>
-              </w:rPr>
-              <w:t xml:space="preserve"> =MB: MushroomBody</w:t>
+              <w:t>&lt;= distance:</w:t>
+            </w:r>
+            <w:r>
+              <w:rPr>
+                <w:highlight w:val="yellow"/>
+                <w:lang w:val="en-US"/>
+              </w:rPr>
+              <w:t xml:space="preserve"> </w:t>
+            </w:r>
+            <w:r>
+              <w:rPr>
+                <w:highlight w:val="yellow"/>
+                <w:lang w:val="en-US"/>
+              </w:rPr>
+              <w:t>int =A: FertileTecton</w:t>
             </w:r>
           </w:p>
         </w:tc>
@@ -3141,35 +2972,56 @@
             </w:r>
             <w:proofErr w:type="spellStart"/>
             <w:r>
-              <w:t>tectonon</w:t>
-            </w:r>
-            <w:proofErr w:type="spellEnd"/>
-            <w:r>
-              <w:t xml:space="preserve"> MB gombatest, D-</w:t>
-            </w:r>
-            <w:proofErr w:type="gramStart"/>
-            <w:r>
-              <w:t>re ,</w:t>
-            </w:r>
-            <w:proofErr w:type="gramEnd"/>
-            <w:r>
-              <w:t xml:space="preserve"> azaz A-</w:t>
-            </w:r>
-            <w:proofErr w:type="spellStart"/>
-            <w:r>
-              <w:t>tól</w:t>
-            </w:r>
-            <w:proofErr w:type="spellEnd"/>
-            <w:r>
-              <w:t xml:space="preserve"> 3ra lévő </w:t>
-            </w:r>
-            <w:proofErr w:type="spellStart"/>
-            <w:r>
-              <w:t>tectonra</w:t>
-            </w:r>
-            <w:proofErr w:type="spellEnd"/>
-            <w:r>
-              <w:t xml:space="preserve"> kilőné spóráit, de nem tudja, mert túl messze van</w:t>
+              <w:t>FertileTectonon</w:t>
+            </w:r>
+            <w:proofErr w:type="spellEnd"/>
+            <w:r>
+              <w:t xml:space="preserve"> lévő MB gombatest </w:t>
+            </w:r>
+            <w:r>
+              <w:t xml:space="preserve">olyan D </w:t>
+            </w:r>
+            <w:proofErr w:type="spellStart"/>
+            <w:r>
+              <w:t>FertileTectonra</w:t>
+            </w:r>
+            <w:proofErr w:type="spellEnd"/>
+            <w:r>
+              <w:t xml:space="preserve"> lőné ki a spóráit, amely </w:t>
+            </w:r>
+            <w:r>
+              <w:t xml:space="preserve">A FertileTecton szomszédos </w:t>
+            </w:r>
+            <w:proofErr w:type="spellStart"/>
+            <w:r>
+              <w:t>tektonjával</w:t>
+            </w:r>
+            <w:proofErr w:type="spellEnd"/>
+            <w:r>
+              <w:t xml:space="preserve"> (B FertileTecton) szomszédos C FertileTecton</w:t>
+            </w:r>
+            <w:r>
+              <w:t xml:space="preserve"> szomszédja </w:t>
+            </w:r>
+            <w:r>
+              <w:t xml:space="preserve">(a tektonok egyébként egymásnak nem </w:t>
+            </w:r>
+            <w:proofErr w:type="spellStart"/>
+            <w:r>
+              <w:t>szomszédai</w:t>
+            </w:r>
+            <w:proofErr w:type="spellEnd"/>
+            <w:r>
+              <w:t xml:space="preserve">), amit azonban nem tud megtenni, mert </w:t>
+            </w:r>
+            <w:r>
+              <w:t>D FertileTecton túl messze van és rá MB g</w:t>
+            </w:r>
+            <w:r>
+              <w:t>ombatest</w:t>
+            </w:r>
+            <w:r>
+              <w:t xml:space="preserve"> – fejlettségétől függetlenül – nem lőhet spórát.</w:t>
             </w:r>
           </w:p>
         </w:tc>
@@ -3243,15 +3095,37 @@
               <w:jc w:val="both"/>
             </w:pPr>
             <w:r>
-              <w:t xml:space="preserve">Létezik </w:t>
-            </w:r>
-            <w:proofErr w:type="gramStart"/>
-            <w:r>
-              <w:t>A,B</w:t>
-            </w:r>
-            <w:proofErr w:type="gramEnd"/>
-            <w:r>
-              <w:t xml:space="preserve">,C és D tektonok, ezek </w:t>
+              <w:t>Létezik A,</w:t>
+            </w:r>
+            <w:r>
+              <w:t xml:space="preserve"> </w:t>
+            </w:r>
+            <w:r>
+              <w:t>B,</w:t>
+            </w:r>
+            <w:r>
+              <w:t xml:space="preserve"> </w:t>
+            </w:r>
+            <w:r>
+              <w:t xml:space="preserve">C és D </w:t>
+            </w:r>
+            <w:r>
+              <w:t>FertileTecton</w:t>
+            </w:r>
+            <w:r>
+              <w:t xml:space="preserve">, </w:t>
+            </w:r>
+            <w:r>
+              <w:t>amelyek</w:t>
+            </w:r>
+            <w:r>
+              <w:t xml:space="preserve"> </w:t>
+            </w:r>
+            <w:r>
+              <w:t>a következőképpen</w:t>
+            </w:r>
+            <w:r>
+              <w:t xml:space="preserve"> </w:t>
             </w:r>
             <w:proofErr w:type="spellStart"/>
             <w:r>
@@ -3259,15 +3133,47 @@
             </w:r>
             <w:proofErr w:type="spellEnd"/>
             <w:r>
-              <w:t xml:space="preserve"> a következő </w:t>
-            </w:r>
-            <w:proofErr w:type="spellStart"/>
-            <w:r>
-              <w:t>képpen</w:t>
-            </w:r>
-            <w:proofErr w:type="spellEnd"/>
-            <w:r>
-              <w:t>: A-B-C-D. A-n van egy MB MushroomBody</w:t>
+              <w:t xml:space="preserve"> (a </w:t>
+            </w:r>
+            <w:proofErr w:type="spellStart"/>
+            <w:r>
+              <w:t>szomszédosságot</w:t>
+            </w:r>
+            <w:proofErr w:type="spellEnd"/>
+            <w:r>
+              <w:t xml:space="preserve"> a – jelöli)</w:t>
+            </w:r>
+            <w:r>
+              <w:t>: A</w:t>
+            </w:r>
+            <w:r>
+              <w:t>–</w:t>
+            </w:r>
+            <w:r>
+              <w:t>B</w:t>
+            </w:r>
+            <w:r>
+              <w:t>–</w:t>
+            </w:r>
+            <w:r>
+              <w:t>C</w:t>
+            </w:r>
+            <w:r>
+              <w:t>–</w:t>
+            </w:r>
+            <w:r>
+              <w:t xml:space="preserve">D. </w:t>
+            </w:r>
+            <w:r>
+              <w:t xml:space="preserve">A </w:t>
+            </w:r>
+            <w:proofErr w:type="spellStart"/>
+            <w:r>
+              <w:t>FertileTectonon</w:t>
+            </w:r>
+            <w:proofErr w:type="spellEnd"/>
+            <w:r>
+              <w:t xml:space="preserve"> található MB gombatest.</w:t>
             </w:r>
           </w:p>
         </w:tc>
@@ -3305,32 +3211,12 @@
                 <w:lang w:val="en-US"/>
               </w:rPr>
             </w:pPr>
-            <w:r>
-              <w:rPr>
-                <w:lang w:val="en-US"/>
-              </w:rPr>
-              <w:t xml:space="preserve">A </w:t>
-            </w:r>
-            <w:proofErr w:type="spellStart"/>
-            <w:r>
-              <w:rPr>
-                <w:lang w:val="en-US"/>
-              </w:rPr>
-              <w:t>köv</w:t>
-            </w:r>
-            <w:proofErr w:type="spellEnd"/>
-            <w:r>
-              <w:rPr>
-                <w:lang w:val="en-US"/>
-              </w:rPr>
-              <w:t xml:space="preserve">. </w:t>
-            </w:r>
-            <w:proofErr w:type="spellStart"/>
-            <w:r>
-              <w:rPr>
-                <w:lang w:val="en-US"/>
-              </w:rPr>
-              <w:t>Metódus</w:t>
+            <w:proofErr w:type="spellStart"/>
+            <w:r>
+              <w:rPr>
+                <w:lang w:val="en-US"/>
+              </w:rPr>
+              <w:t>Meghívódik</w:t>
             </w:r>
             <w:proofErr w:type="spellEnd"/>
             <w:r>
@@ -3344,14 +3230,14 @@
               <w:rPr>
                 <w:lang w:val="en-US"/>
               </w:rPr>
-              <w:t>hivódik</w:t>
-            </w:r>
-            <w:proofErr w:type="spellEnd"/>
-            <w:r>
-              <w:rPr>
-                <w:lang w:val="en-US"/>
-              </w:rPr>
-              <w:t xml:space="preserve"> meg: </w:t>
+              <w:t>az</w:t>
+            </w:r>
+            <w:proofErr w:type="spellEnd"/>
+            <w:r>
+              <w:rPr>
+                <w:lang w:val="en-US"/>
+              </w:rPr>
+              <w:t xml:space="preserve"> </w:t>
             </w:r>
             <w:proofErr w:type="spellStart"/>
             <w:proofErr w:type="gramStart"/>
@@ -3367,7 +3253,33 @@
               <w:rPr>
                 <w:lang w:val="en-US"/>
               </w:rPr>
-              <w:t>(D)</w:t>
+              <w:t>(</w:t>
+            </w:r>
+            <w:r>
+              <w:rPr>
+                <w:lang w:val="en-US"/>
+              </w:rPr>
+              <w:t>D</w:t>
+            </w:r>
+            <w:r>
+              <w:rPr>
+                <w:lang w:val="en-US"/>
+              </w:rPr>
+              <w:t xml:space="preserve">) </w:t>
+            </w:r>
+            <w:proofErr w:type="spellStart"/>
+            <w:r>
+              <w:rPr>
+                <w:lang w:val="en-US"/>
+              </w:rPr>
+              <w:t>metódus</w:t>
+            </w:r>
+            <w:proofErr w:type="spellEnd"/>
+            <w:r>
+              <w:rPr>
+                <w:lang w:val="en-US"/>
+              </w:rPr>
+              <w:t>.</w:t>
             </w:r>
           </w:p>
         </w:tc>
@@ -3448,21 +3360,27 @@
               <w:pStyle w:val="Listaszerbekezds"/>
               <w:numPr>
                 <w:ilvl w:val="0"/>
-                <w:numId w:val="20"/>
+                <w:numId w:val="25"/>
               </w:numPr>
               <w:ind w:left="322"/>
               <w:jc w:val="both"/>
             </w:pPr>
             <w:r>
-              <w:t xml:space="preserve">MB jelet </w:t>
-            </w:r>
-            <w:proofErr w:type="gramStart"/>
-            <w:r>
-              <w:t>kap</w:t>
-            </w:r>
-            <w:proofErr w:type="gramEnd"/>
-            <w:r>
-              <w:t xml:space="preserve"> hogy lője ki spóráit D-re</w:t>
+              <w:t xml:space="preserve">MB gombatest utasítást kap, hogy lője ki a spóráit </w:t>
+            </w:r>
+            <w:r>
+              <w:t>D</w:t>
+            </w:r>
+            <w:r>
+              <w:t xml:space="preserve"> </w:t>
+            </w:r>
+            <w:proofErr w:type="spellStart"/>
+            <w:r>
+              <w:t>FertileTectonra</w:t>
+            </w:r>
+            <w:proofErr w:type="spellEnd"/>
+            <w:r>
+              <w:t>.</w:t>
             </w:r>
           </w:p>
           <w:p>
@@ -3470,21 +3388,19 @@
               <w:pStyle w:val="Listaszerbekezds"/>
               <w:numPr>
                 <w:ilvl w:val="0"/>
-                <w:numId w:val="20"/>
+                <w:numId w:val="25"/>
               </w:numPr>
               <w:ind w:left="322"/>
               <w:jc w:val="both"/>
             </w:pPr>
             <w:r>
-              <w:t xml:space="preserve">A </w:t>
-            </w:r>
-            <w:proofErr w:type="gramStart"/>
-            <w:r>
-              <w:t>kiszámolja</w:t>
-            </w:r>
-            <w:proofErr w:type="gramEnd"/>
-            <w:r>
-              <w:t xml:space="preserve"> hogy D milyen messze van tőle</w:t>
+              <w:t xml:space="preserve">MB gombatest utasítására A FertileTecton kiszámolja, hogy milyen messze van tőle </w:t>
+            </w:r>
+            <w:r>
+              <w:t>D</w:t>
+            </w:r>
+            <w:r>
+              <w:t xml:space="preserve"> FertileTecton.</w:t>
             </w:r>
           </w:p>
           <w:p>
@@ -3492,18 +3408,35 @@
               <w:pStyle w:val="Listaszerbekezds"/>
               <w:numPr>
                 <w:ilvl w:val="0"/>
-                <w:numId w:val="20"/>
+                <w:numId w:val="25"/>
               </w:numPr>
               <w:ind w:left="322"/>
               <w:jc w:val="both"/>
             </w:pPr>
-            <w:proofErr w:type="gramStart"/>
-            <w:r>
-              <w:t>Eldönti</w:t>
-            </w:r>
-            <w:proofErr w:type="gramEnd"/>
-            <w:r>
-              <w:t xml:space="preserve"> hogy tud e lőni oda (mennyi lövése maradt, milyen messze van)</w:t>
+            <w:r>
+              <w:t xml:space="preserve">MB gombatest a még megmaradt spórakilövéseinek száma és a </w:t>
+            </w:r>
+            <w:proofErr w:type="spellStart"/>
+            <w:r>
+              <w:t>tektontávolság</w:t>
+            </w:r>
+            <w:proofErr w:type="spellEnd"/>
+            <w:r>
+              <w:t xml:space="preserve"> alapján meghatározza, hogy el tud-e lőni </w:t>
+            </w:r>
+            <w:r>
+              <w:t>D</w:t>
+            </w:r>
+            <w:r>
+              <w:t xml:space="preserve"> </w:t>
+            </w:r>
+            <w:proofErr w:type="spellStart"/>
+            <w:r>
+              <w:t>FertileTectonra</w:t>
+            </w:r>
+            <w:proofErr w:type="spellEnd"/>
+            <w:r>
+              <w:t>.</w:t>
             </w:r>
           </w:p>
           <w:p>
@@ -3511,147 +3444,19 @@
               <w:pStyle w:val="Listaszerbekezds"/>
               <w:numPr>
                 <w:ilvl w:val="0"/>
-                <w:numId w:val="20"/>
+                <w:numId w:val="25"/>
               </w:numPr>
               <w:ind w:left="322"/>
               <w:jc w:val="both"/>
             </w:pPr>
             <w:r>
-              <w:t>Nem tud oda lőni, mert túl messze van</w:t>
-            </w:r>
-          </w:p>
-          <w:p>
-            <w:pPr>
-              <w:jc w:val="both"/>
-            </w:pPr>
-          </w:p>
-          <w:p>
-            <w:pPr>
-              <w:pStyle w:val="Listaszerbekezds"/>
-              <w:numPr>
-                <w:ilvl w:val="0"/>
-                <w:numId w:val="15"/>
-              </w:numPr>
-              <w:jc w:val="both"/>
-              <w:rPr>
-                <w:highlight w:val="magenta"/>
-              </w:rPr>
-            </w:pPr>
-            <w:r>
-              <w:rPr>
-                <w:highlight w:val="magenta"/>
-              </w:rPr>
-              <w:t>itt meg kellene határozni, hogy hány lövése van még a gombatestnek</w:t>
-            </w:r>
-          </w:p>
-          <w:p>
-            <w:pPr>
-              <w:pStyle w:val="Listaszerbekezds"/>
-              <w:numPr>
-                <w:ilvl w:val="0"/>
-                <w:numId w:val="15"/>
-              </w:numPr>
-              <w:jc w:val="both"/>
-              <w:rPr>
-                <w:highlight w:val="magenta"/>
-              </w:rPr>
-            </w:pPr>
-            <w:r>
-              <w:rPr>
-                <w:highlight w:val="magenta"/>
-              </w:rPr>
-              <w:t>azt is bele kellene írni h a 2. pontban minek a hatására számolja ki az A tekton a távolságot</w:t>
-            </w:r>
-          </w:p>
-          <w:p>
-            <w:pPr>
-              <w:pStyle w:val="Listaszerbekezds"/>
-              <w:numPr>
-                <w:ilvl w:val="0"/>
-                <w:numId w:val="15"/>
-              </w:numPr>
-              <w:jc w:val="both"/>
-              <w:rPr>
-                <w:highlight w:val="magenta"/>
-              </w:rPr>
-            </w:pPr>
-            <w:r>
-              <w:rPr>
-                <w:highlight w:val="magenta"/>
-              </w:rPr>
-              <w:t xml:space="preserve">Honnan tudja A tekton </w:t>
-            </w:r>
-            <w:proofErr w:type="gramStart"/>
-            <w:r>
-              <w:rPr>
-                <w:highlight w:val="magenta"/>
-              </w:rPr>
-              <w:t>h</w:t>
-            </w:r>
-            <w:proofErr w:type="gramEnd"/>
-            <w:r>
-              <w:rPr>
-                <w:highlight w:val="magenta"/>
-              </w:rPr>
-              <w:t xml:space="preserve"> D túl messze van, ha nem vesszük bele a többi </w:t>
-            </w:r>
-            <w:proofErr w:type="spellStart"/>
-            <w:r>
-              <w:rPr>
-                <w:highlight w:val="magenta"/>
-              </w:rPr>
-              <w:t>tektont</w:t>
-            </w:r>
-            <w:proofErr w:type="spellEnd"/>
-            <w:r>
-              <w:rPr>
-                <w:highlight w:val="magenta"/>
-              </w:rPr>
-              <w:t xml:space="preserve"> a szekvenciadiagramba?</w:t>
-            </w:r>
-          </w:p>
-          <w:p>
-            <w:pPr>
-              <w:pStyle w:val="Listaszerbekezds"/>
-              <w:numPr>
-                <w:ilvl w:val="0"/>
-                <w:numId w:val="15"/>
-              </w:numPr>
-              <w:jc w:val="both"/>
-            </w:pPr>
-            <w:r>
-              <w:rPr>
-                <w:highlight w:val="magenta"/>
-              </w:rPr>
-              <w:t xml:space="preserve">hogy ne legyen absztrakt, beírnám azt </w:t>
-            </w:r>
-            <w:proofErr w:type="gramStart"/>
-            <w:r>
-              <w:rPr>
-                <w:highlight w:val="magenta"/>
-              </w:rPr>
-              <w:t>h</w:t>
-            </w:r>
-            <w:proofErr w:type="gramEnd"/>
-            <w:r>
-              <w:rPr>
-                <w:highlight w:val="magenta"/>
-              </w:rPr>
-              <w:t xml:space="preserve"> </w:t>
-            </w:r>
-            <w:proofErr w:type="spellStart"/>
-            <w:r>
-              <w:rPr>
-                <w:highlight w:val="magenta"/>
-              </w:rPr>
-              <w:t>fertiletekton</w:t>
-            </w:r>
-            <w:proofErr w:type="spellEnd"/>
-            <w:r>
-              <w:rPr>
-                <w:highlight w:val="magenta"/>
-              </w:rPr>
-              <w:t xml:space="preserve"> a leírásba</w:t>
+              <w:t>Mivel D FertileTecton túl messze van</w:t>
+            </w:r>
+            <w:r>
+              <w:t>,</w:t>
+            </w:r>
+            <w:r>
+              <w:t xml:space="preserve"> rá MB gombatest nem lőhet spórát.</w:t>
             </w:r>
           </w:p>
         </w:tc>
@@ -3839,23 +3644,21 @@
                 <w:highlight w:val="yellow"/>
                 <w:lang w:val="en-US"/>
               </w:rPr>
-              <w:t xml:space="preserve">&lt;= </w:t>
-            </w:r>
-            <w:proofErr w:type="spellStart"/>
-            <w:r>
-              <w:rPr>
-                <w:highlight w:val="yellow"/>
-                <w:lang w:val="en-US"/>
-              </w:rPr>
-              <w:t>distance:int</w:t>
-            </w:r>
-            <w:proofErr w:type="spellEnd"/>
-            <w:r>
-              <w:rPr>
-                <w:highlight w:val="yellow"/>
-                <w:lang w:val="en-US"/>
-              </w:rPr>
-              <w:t xml:space="preserve"> =MB: MushroomBody</w:t>
+              <w:t>&lt;= distance:</w:t>
+            </w:r>
+            <w:r>
+              <w:rPr>
+                <w:highlight w:val="yellow"/>
+                <w:lang w:val="en-US"/>
+              </w:rPr>
+              <w:t xml:space="preserve"> </w:t>
+            </w:r>
+            <w:r>
+              <w:rPr>
+                <w:highlight w:val="yellow"/>
+                <w:lang w:val="en-US"/>
+              </w:rPr>
+              <w:t>int =A: FertileTecton</w:t>
             </w:r>
           </w:p>
         </w:tc>
@@ -5041,6 +4844,178 @@
     </w:lvl>
   </w:abstractNum>
   <w:abstractNum w:abstractNumId="10" w15:restartNumberingAfterBreak="0">
+    <w:nsid w:val="3D6507B6"/>
+    <w:multiLevelType w:val="hybridMultilevel"/>
+    <w:tmpl w:val="EF484FAC"/>
+    <w:lvl w:ilvl="0" w:tplc="FFFFFFFF">
+      <w:start w:val="1"/>
+      <w:numFmt w:val="decimal"/>
+      <w:lvlText w:val="%1."/>
+      <w:lvlJc w:val="left"/>
+      <w:pPr>
+        <w:ind w:left="720" w:hanging="360"/>
+      </w:pPr>
+    </w:lvl>
+    <w:lvl w:ilvl="1" w:tplc="FFFFFFFF" w:tentative="1">
+      <w:start w:val="1"/>
+      <w:numFmt w:val="lowerLetter"/>
+      <w:lvlText w:val="%2."/>
+      <w:lvlJc w:val="left"/>
+      <w:pPr>
+        <w:ind w:left="1440" w:hanging="360"/>
+      </w:pPr>
+    </w:lvl>
+    <w:lvl w:ilvl="2" w:tplc="FFFFFFFF" w:tentative="1">
+      <w:start w:val="1"/>
+      <w:numFmt w:val="lowerRoman"/>
+      <w:lvlText w:val="%3."/>
+      <w:lvlJc w:val="right"/>
+      <w:pPr>
+        <w:ind w:left="2160" w:hanging="180"/>
+      </w:pPr>
+    </w:lvl>
+    <w:lvl w:ilvl="3" w:tplc="FFFFFFFF" w:tentative="1">
+      <w:start w:val="1"/>
+      <w:numFmt w:val="decimal"/>
+      <w:lvlText w:val="%4."/>
+      <w:lvlJc w:val="left"/>
+      <w:pPr>
+        <w:ind w:left="2880" w:hanging="360"/>
+      </w:pPr>
+    </w:lvl>
+    <w:lvl w:ilvl="4" w:tplc="FFFFFFFF" w:tentative="1">
+      <w:start w:val="1"/>
+      <w:numFmt w:val="lowerLetter"/>
+      <w:lvlText w:val="%5."/>
+      <w:lvlJc w:val="left"/>
+      <w:pPr>
+        <w:ind w:left="3600" w:hanging="360"/>
+      </w:pPr>
+    </w:lvl>
+    <w:lvl w:ilvl="5" w:tplc="FFFFFFFF" w:tentative="1">
+      <w:start w:val="1"/>
+      <w:numFmt w:val="lowerRoman"/>
+      <w:lvlText w:val="%6."/>
+      <w:lvlJc w:val="right"/>
+      <w:pPr>
+        <w:ind w:left="4320" w:hanging="180"/>
+      </w:pPr>
+    </w:lvl>
+    <w:lvl w:ilvl="6" w:tplc="FFFFFFFF" w:tentative="1">
+      <w:start w:val="1"/>
+      <w:numFmt w:val="decimal"/>
+      <w:lvlText w:val="%7."/>
+      <w:lvlJc w:val="left"/>
+      <w:pPr>
+        <w:ind w:left="5040" w:hanging="360"/>
+      </w:pPr>
+    </w:lvl>
+    <w:lvl w:ilvl="7" w:tplc="FFFFFFFF" w:tentative="1">
+      <w:start w:val="1"/>
+      <w:numFmt w:val="lowerLetter"/>
+      <w:lvlText w:val="%8."/>
+      <w:lvlJc w:val="left"/>
+      <w:pPr>
+        <w:ind w:left="5760" w:hanging="360"/>
+      </w:pPr>
+    </w:lvl>
+    <w:lvl w:ilvl="8" w:tplc="FFFFFFFF" w:tentative="1">
+      <w:start w:val="1"/>
+      <w:numFmt w:val="lowerRoman"/>
+      <w:lvlText w:val="%9."/>
+      <w:lvlJc w:val="right"/>
+      <w:pPr>
+        <w:ind w:left="6480" w:hanging="180"/>
+      </w:pPr>
+    </w:lvl>
+  </w:abstractNum>
+  <w:abstractNum w:abstractNumId="11" w15:restartNumberingAfterBreak="0">
+    <w:nsid w:val="3E2A24C2"/>
+    <w:multiLevelType w:val="hybridMultilevel"/>
+    <w:tmpl w:val="EF484FAC"/>
+    <w:lvl w:ilvl="0" w:tplc="FFFFFFFF">
+      <w:start w:val="1"/>
+      <w:numFmt w:val="decimal"/>
+      <w:lvlText w:val="%1."/>
+      <w:lvlJc w:val="left"/>
+      <w:pPr>
+        <w:ind w:left="720" w:hanging="360"/>
+      </w:pPr>
+    </w:lvl>
+    <w:lvl w:ilvl="1" w:tplc="FFFFFFFF" w:tentative="1">
+      <w:start w:val="1"/>
+      <w:numFmt w:val="lowerLetter"/>
+      <w:lvlText w:val="%2."/>
+      <w:lvlJc w:val="left"/>
+      <w:pPr>
+        <w:ind w:left="1440" w:hanging="360"/>
+      </w:pPr>
+    </w:lvl>
+    <w:lvl w:ilvl="2" w:tplc="FFFFFFFF" w:tentative="1">
+      <w:start w:val="1"/>
+      <w:numFmt w:val="lowerRoman"/>
+      <w:lvlText w:val="%3."/>
+      <w:lvlJc w:val="right"/>
+      <w:pPr>
+        <w:ind w:left="2160" w:hanging="180"/>
+      </w:pPr>
+    </w:lvl>
+    <w:lvl w:ilvl="3" w:tplc="FFFFFFFF" w:tentative="1">
+      <w:start w:val="1"/>
+      <w:numFmt w:val="decimal"/>
+      <w:lvlText w:val="%4."/>
+      <w:lvlJc w:val="left"/>
+      <w:pPr>
+        <w:ind w:left="2880" w:hanging="360"/>
+      </w:pPr>
+    </w:lvl>
+    <w:lvl w:ilvl="4" w:tplc="FFFFFFFF" w:tentative="1">
+      <w:start w:val="1"/>
+      <w:numFmt w:val="lowerLetter"/>
+      <w:lvlText w:val="%5."/>
+      <w:lvlJc w:val="left"/>
+      <w:pPr>
+        <w:ind w:left="3600" w:hanging="360"/>
+      </w:pPr>
+    </w:lvl>
+    <w:lvl w:ilvl="5" w:tplc="FFFFFFFF" w:tentative="1">
+      <w:start w:val="1"/>
+      <w:numFmt w:val="lowerRoman"/>
+      <w:lvlText w:val="%6."/>
+      <w:lvlJc w:val="right"/>
+      <w:pPr>
+        <w:ind w:left="4320" w:hanging="180"/>
+      </w:pPr>
+    </w:lvl>
+    <w:lvl w:ilvl="6" w:tplc="FFFFFFFF" w:tentative="1">
+      <w:start w:val="1"/>
+      <w:numFmt w:val="decimal"/>
+      <w:lvlText w:val="%7."/>
+      <w:lvlJc w:val="left"/>
+      <w:pPr>
+        <w:ind w:left="5040" w:hanging="360"/>
+      </w:pPr>
+    </w:lvl>
+    <w:lvl w:ilvl="7" w:tplc="FFFFFFFF" w:tentative="1">
+      <w:start w:val="1"/>
+      <w:numFmt w:val="lowerLetter"/>
+      <w:lvlText w:val="%8."/>
+      <w:lvlJc w:val="left"/>
+      <w:pPr>
+        <w:ind w:left="5760" w:hanging="360"/>
+      </w:pPr>
+    </w:lvl>
+    <w:lvl w:ilvl="8" w:tplc="FFFFFFFF" w:tentative="1">
+      <w:start w:val="1"/>
+      <w:numFmt w:val="lowerRoman"/>
+      <w:lvlText w:val="%9."/>
+      <w:lvlJc w:val="right"/>
+      <w:pPr>
+        <w:ind w:left="6480" w:hanging="180"/>
+      </w:pPr>
+    </w:lvl>
+  </w:abstractNum>
+  <w:abstractNum w:abstractNumId="12" w15:restartNumberingAfterBreak="0">
     <w:nsid w:val="44565D4D"/>
     <w:multiLevelType w:val="hybridMultilevel"/>
     <w:tmpl w:val="6DFE02BA"/>
@@ -5129,7 +5104,7 @@
       </w:pPr>
     </w:lvl>
   </w:abstractNum>
-  <w:abstractNum w:abstractNumId="11" w15:restartNumberingAfterBreak="0">
+  <w:abstractNum w:abstractNumId="13" w15:restartNumberingAfterBreak="0">
     <w:nsid w:val="453D6DD3"/>
     <w:multiLevelType w:val="hybridMultilevel"/>
     <w:tmpl w:val="49C80C2C"/>
@@ -5218,7 +5193,7 @@
       </w:pPr>
     </w:lvl>
   </w:abstractNum>
-  <w:abstractNum w:abstractNumId="12" w15:restartNumberingAfterBreak="0">
+  <w:abstractNum w:abstractNumId="14" w15:restartNumberingAfterBreak="0">
     <w:nsid w:val="467A02D9"/>
     <w:multiLevelType w:val="hybridMultilevel"/>
     <w:tmpl w:val="EF484FAC"/>
@@ -5304,7 +5279,7 @@
       </w:pPr>
     </w:lvl>
   </w:abstractNum>
-  <w:abstractNum w:abstractNumId="13" w15:restartNumberingAfterBreak="0">
+  <w:abstractNum w:abstractNumId="15" w15:restartNumberingAfterBreak="0">
     <w:nsid w:val="49CA7CD5"/>
     <w:multiLevelType w:val="hybridMultilevel"/>
     <w:tmpl w:val="EF484FAC"/>
@@ -5390,7 +5365,7 @@
       </w:pPr>
     </w:lvl>
   </w:abstractNum>
-  <w:abstractNum w:abstractNumId="14" w15:restartNumberingAfterBreak="0">
+  <w:abstractNum w:abstractNumId="16" w15:restartNumberingAfterBreak="0">
     <w:nsid w:val="4A2079CB"/>
     <w:multiLevelType w:val="hybridMultilevel"/>
     <w:tmpl w:val="054A5CC4"/>
@@ -5479,7 +5454,7 @@
       </w:pPr>
     </w:lvl>
   </w:abstractNum>
-  <w:abstractNum w:abstractNumId="15" w15:restartNumberingAfterBreak="0">
+  <w:abstractNum w:abstractNumId="17" w15:restartNumberingAfterBreak="0">
     <w:nsid w:val="5AEE371F"/>
     <w:multiLevelType w:val="hybridMultilevel"/>
     <w:tmpl w:val="054A5CC4"/>
@@ -5568,7 +5543,7 @@
       </w:pPr>
     </w:lvl>
   </w:abstractNum>
-  <w:abstractNum w:abstractNumId="16" w15:restartNumberingAfterBreak="0">
+  <w:abstractNum w:abstractNumId="18" w15:restartNumberingAfterBreak="0">
     <w:nsid w:val="5BAE61C5"/>
     <w:multiLevelType w:val="hybridMultilevel"/>
     <w:tmpl w:val="6DFE02BA"/>
@@ -5657,7 +5632,7 @@
       </w:pPr>
     </w:lvl>
   </w:abstractNum>
-  <w:abstractNum w:abstractNumId="17" w15:restartNumberingAfterBreak="0">
+  <w:abstractNum w:abstractNumId="19" w15:restartNumberingAfterBreak="0">
     <w:nsid w:val="69066A8D"/>
     <w:multiLevelType w:val="hybridMultilevel"/>
     <w:tmpl w:val="EF484FAC"/>
@@ -5743,7 +5718,7 @@
       </w:pPr>
     </w:lvl>
   </w:abstractNum>
-  <w:abstractNum w:abstractNumId="18" w15:restartNumberingAfterBreak="0">
+  <w:abstractNum w:abstractNumId="20" w15:restartNumberingAfterBreak="0">
     <w:nsid w:val="6A342067"/>
     <w:multiLevelType w:val="hybridMultilevel"/>
     <w:tmpl w:val="4634CFD8"/>
@@ -5832,7 +5807,7 @@
       </w:pPr>
     </w:lvl>
   </w:abstractNum>
-  <w:abstractNum w:abstractNumId="19" w15:restartNumberingAfterBreak="0">
+  <w:abstractNum w:abstractNumId="21" w15:restartNumberingAfterBreak="0">
     <w:nsid w:val="70355F84"/>
     <w:multiLevelType w:val="hybridMultilevel"/>
     <w:tmpl w:val="EF484FAC"/>
@@ -5918,7 +5893,7 @@
       </w:pPr>
     </w:lvl>
   </w:abstractNum>
-  <w:abstractNum w:abstractNumId="20" w15:restartNumberingAfterBreak="0">
+  <w:abstractNum w:abstractNumId="22" w15:restartNumberingAfterBreak="0">
     <w:nsid w:val="732A5717"/>
     <w:multiLevelType w:val="multilevel"/>
     <w:tmpl w:val="9B5A78A6"/>
@@ -6039,7 +6014,7 @@
       </w:rPr>
     </w:lvl>
   </w:abstractNum>
-  <w:abstractNum w:abstractNumId="21" w15:restartNumberingAfterBreak="0">
+  <w:abstractNum w:abstractNumId="23" w15:restartNumberingAfterBreak="0">
     <w:nsid w:val="775A042E"/>
     <w:multiLevelType w:val="multilevel"/>
     <w:tmpl w:val="7EF04E60"/>
@@ -6179,7 +6154,7 @@
       </w:rPr>
     </w:lvl>
   </w:abstractNum>
-  <w:abstractNum w:abstractNumId="22" w15:restartNumberingAfterBreak="0">
+  <w:abstractNum w:abstractNumId="24" w15:restartNumberingAfterBreak="0">
     <w:nsid w:val="791A31AA"/>
     <w:multiLevelType w:val="hybridMultilevel"/>
     <w:tmpl w:val="EDE86C0E"/>
@@ -6296,7 +6271,7 @@
     <w:abstractNumId w:val="0"/>
   </w:num>
   <w:num w:numId="2" w16cid:durableId="985739602">
-    <w:abstractNumId w:val="21"/>
+    <w:abstractNumId w:val="23"/>
   </w:num>
   <w:num w:numId="3" w16cid:durableId="1223062763">
     <w:abstractNumId w:val="2"/>
@@ -6308,58 +6283,64 @@
     <w:abstractNumId w:val="7"/>
   </w:num>
   <w:num w:numId="6" w16cid:durableId="834300278">
-    <w:abstractNumId w:val="18"/>
+    <w:abstractNumId w:val="20"/>
   </w:num>
   <w:num w:numId="7" w16cid:durableId="1052926203">
-    <w:abstractNumId w:val="14"/>
+    <w:abstractNumId w:val="16"/>
   </w:num>
   <w:num w:numId="8" w16cid:durableId="1682196365">
-    <w:abstractNumId w:val="15"/>
+    <w:abstractNumId w:val="17"/>
   </w:num>
   <w:num w:numId="9" w16cid:durableId="1455060485">
     <w:abstractNumId w:val="3"/>
   </w:num>
   <w:num w:numId="10" w16cid:durableId="1800605678">
-    <w:abstractNumId w:val="20"/>
+    <w:abstractNumId w:val="22"/>
   </w:num>
   <w:num w:numId="11" w16cid:durableId="1011178026">
     <w:abstractNumId w:val="6"/>
   </w:num>
   <w:num w:numId="12" w16cid:durableId="537620618">
-    <w:abstractNumId w:val="10"/>
+    <w:abstractNumId w:val="12"/>
   </w:num>
   <w:num w:numId="13" w16cid:durableId="1544749952">
     <w:abstractNumId w:val="5"/>
   </w:num>
   <w:num w:numId="14" w16cid:durableId="348222859">
-    <w:abstractNumId w:val="16"/>
+    <w:abstractNumId w:val="18"/>
   </w:num>
   <w:num w:numId="15" w16cid:durableId="559054812">
-    <w:abstractNumId w:val="22"/>
+    <w:abstractNumId w:val="24"/>
   </w:num>
   <w:num w:numId="16" w16cid:durableId="1787775565">
     <w:abstractNumId w:val="8"/>
   </w:num>
   <w:num w:numId="17" w16cid:durableId="121926837">
-    <w:abstractNumId w:val="11"/>
+    <w:abstractNumId w:val="13"/>
   </w:num>
   <w:num w:numId="18" w16cid:durableId="990863225">
-    <w:abstractNumId w:val="13"/>
+    <w:abstractNumId w:val="15"/>
   </w:num>
   <w:num w:numId="19" w16cid:durableId="341319324">
+    <w:abstractNumId w:val="21"/>
+  </w:num>
+  <w:num w:numId="20" w16cid:durableId="1743140221">
     <w:abstractNumId w:val="19"/>
   </w:num>
-  <w:num w:numId="20" w16cid:durableId="1743140221">
-    <w:abstractNumId w:val="17"/>
-  </w:num>
   <w:num w:numId="21" w16cid:durableId="1613053341">
-    <w:abstractNumId w:val="12"/>
+    <w:abstractNumId w:val="14"/>
   </w:num>
   <w:num w:numId="22" w16cid:durableId="1489593076">
     <w:abstractNumId w:val="4"/>
   </w:num>
   <w:num w:numId="23" w16cid:durableId="1364406255">
     <w:abstractNumId w:val="1"/>
+  </w:num>
+  <w:num w:numId="24" w16cid:durableId="1502240358">
+    <w:abstractNumId w:val="11"/>
+  </w:num>
+  <w:num w:numId="25" w16cid:durableId="121772074">
+    <w:abstractNumId w:val="10"/>
   </w:num>
 </w:numbering>
 </file>

</xml_diff>

<commit_message>
Use casek módosítása, a rovar elmenekülésének sz.diagramján helyesírási hiba (choosenTecton)
</commit_message>
<xml_diff>
--- a/6_szkeleton_beadasa/Pdf-es_formaban_leadando_anyagok/Fuggelekek_anyagai/Use_case_ek_32-35/Use_case-ek_32-35_TSZ.docx
+++ b/6_szkeleton_beadasa/Pdf-es_formaban_leadando_anyagok/Fuggelekek_anyagai/Use_case_ek_32-35/Use_case-ek_32-35_TSZ.docx
@@ -899,27 +899,6 @@
               <w:t>lévő spórák listájához.</w:t>
             </w:r>
           </w:p>
-          <w:p>
-            <w:pPr>
-              <w:jc w:val="both"/>
-            </w:pPr>
-          </w:p>
-          <w:p>
-            <w:pPr>
-              <w:pStyle w:val="Listaszerbekezds"/>
-              <w:numPr>
-                <w:ilvl w:val="0"/>
-                <w:numId w:val="23"/>
-              </w:numPr>
-              <w:jc w:val="both"/>
-            </w:pPr>
-            <w:r>
-              <w:rPr>
-                <w:highlight w:val="magenta"/>
-              </w:rPr>
-              <w:t>azt h A leveszi a spóralistájából a kilőtt spórákat, ne írjuk ide?</w:t>
-            </w:r>
-          </w:p>
         </w:tc>
       </w:tr>
       <w:tr>
@@ -1106,21 +1085,7 @@
                 <w:highlight w:val="yellow"/>
                 <w:lang w:val="en-US"/>
               </w:rPr>
-              <w:t>&lt;= distance:</w:t>
-            </w:r>
-            <w:r>
-              <w:rPr>
-                <w:highlight w:val="yellow"/>
-                <w:lang w:val="en-US"/>
-              </w:rPr>
-              <w:t xml:space="preserve"> </w:t>
-            </w:r>
-            <w:r>
-              <w:rPr>
-                <w:highlight w:val="yellow"/>
-                <w:lang w:val="en-US"/>
-              </w:rPr>
-              <w:t>int =A: FertileTecton</w:t>
+              <w:t>&lt;= distance: int =A: FertileTecton</w:t>
             </w:r>
           </w:p>
           <w:p>
@@ -1553,7 +1518,19 @@
               <w:rPr>
                 <w:lang w:val="en-US"/>
               </w:rPr>
-              <w:t xml:space="preserve">(B) </w:t>
+              <w:t>(</w:t>
+            </w:r>
+            <w:r>
+              <w:rPr>
+                <w:lang w:val="en-US"/>
+              </w:rPr>
+              <w:t>C</w:t>
+            </w:r>
+            <w:r>
+              <w:rPr>
+                <w:lang w:val="en-US"/>
+              </w:rPr>
+              <w:t xml:space="preserve">) </w:t>
             </w:r>
             <w:proofErr w:type="spellStart"/>
             <w:r>
@@ -1568,54 +1545,6 @@
                 <w:lang w:val="en-US"/>
               </w:rPr>
               <w:t>.</w:t>
-            </w:r>
-          </w:p>
-          <w:p>
-            <w:pPr>
-              <w:jc w:val="both"/>
-              <w:rPr>
-                <w:lang w:val="en-US"/>
-              </w:rPr>
-            </w:pPr>
-          </w:p>
-          <w:p>
-            <w:pPr>
-              <w:jc w:val="both"/>
-              <w:rPr>
-                <w:lang w:val="en-US"/>
-              </w:rPr>
-            </w:pPr>
-            <w:proofErr w:type="spellStart"/>
-            <w:r>
-              <w:rPr>
-                <w:highlight w:val="magenta"/>
-                <w:lang w:val="en-US"/>
-              </w:rPr>
-              <w:t>Biztos</w:t>
-            </w:r>
-            <w:proofErr w:type="spellEnd"/>
-            <w:r>
-              <w:rPr>
-                <w:highlight w:val="magenta"/>
-                <w:lang w:val="en-US"/>
-              </w:rPr>
-              <w:t xml:space="preserve"> h a B-re </w:t>
-            </w:r>
-            <w:proofErr w:type="spellStart"/>
-            <w:r>
-              <w:rPr>
-                <w:highlight w:val="magenta"/>
-                <w:lang w:val="en-US"/>
-              </w:rPr>
-              <w:t>lő</w:t>
-            </w:r>
-            <w:proofErr w:type="spellEnd"/>
-            <w:r>
-              <w:rPr>
-                <w:highlight w:val="magenta"/>
-                <w:lang w:val="en-US"/>
-              </w:rPr>
-              <w:t>?</w:t>
             </w:r>
           </w:p>
         </w:tc>
@@ -1786,26 +1715,8 @@
             <w:r>
               <w:t>) lévő spórák listájához.</w:t>
             </w:r>
-          </w:p>
-          <w:p>
-            <w:pPr>
-              <w:jc w:val="both"/>
-            </w:pPr>
-          </w:p>
-          <w:p>
-            <w:pPr>
-              <w:pStyle w:val="Listaszerbekezds"/>
-              <w:numPr>
-                <w:ilvl w:val="0"/>
-                <w:numId w:val="15"/>
-              </w:numPr>
-              <w:jc w:val="both"/>
-            </w:pPr>
-            <w:r>
-              <w:rPr>
-                <w:highlight w:val="magenta"/>
-              </w:rPr>
-              <w:t>azt h A leveszi a spóralistájából a kilőtt spórákat, ne írjuk ide?</w:t>
+            <w:r>
+              <w:t xml:space="preserve"> </w:t>
             </w:r>
           </w:p>
         </w:tc>
@@ -2229,10 +2140,7 @@
               <w:t xml:space="preserve"> a spóráit</w:t>
             </w:r>
             <w:r>
-              <w:t xml:space="preserve"> (a</w:t>
-            </w:r>
-            <w:r>
-              <w:t xml:space="preserve"> tektonok egyébként egymásnak nem </w:t>
+              <w:t xml:space="preserve"> (a tektonok egyébként egymásnak nem </w:t>
             </w:r>
             <w:proofErr w:type="spellStart"/>
             <w:r>
@@ -2243,13 +2151,7 @@
               <w:t>)</w:t>
             </w:r>
             <w:r>
-              <w:t xml:space="preserve">, amit azonban nem tud megtenni, mert nem ez </w:t>
-            </w:r>
-            <w:r>
-              <w:t>MB gombatest</w:t>
-            </w:r>
-            <w:r>
-              <w:t xml:space="preserve"> utolsó kilövése, így szomszédos tekton szomszédjára nem lőhet.</w:t>
+              <w:t>, amit azonban nem tud megtenni, mert nem ez MB gombatest utolsó kilövése, így szomszédos tekton szomszédjára nem lőhet.</w:t>
             </w:r>
           </w:p>
         </w:tc>
@@ -2427,19 +2329,7 @@
               <w:rPr>
                 <w:lang w:val="en-US"/>
               </w:rPr>
-              <w:t>(</w:t>
-            </w:r>
-            <w:r>
-              <w:rPr>
-                <w:lang w:val="en-US"/>
-              </w:rPr>
-              <w:t>C</w:t>
-            </w:r>
-            <w:r>
-              <w:rPr>
-                <w:lang w:val="en-US"/>
-              </w:rPr>
-              <w:t xml:space="preserve">) </w:t>
+              <w:t xml:space="preserve">(C) </w:t>
             </w:r>
             <w:proofErr w:type="spellStart"/>
             <w:r>
@@ -2606,13 +2496,7 @@
               <w:jc w:val="both"/>
             </w:pPr>
             <w:r>
-              <w:t xml:space="preserve">Mivel nem </w:t>
-            </w:r>
-            <w:r>
-              <w:t>ez MB gombatest utolsó kilövése, így szomszédos tekton szomszédjára</w:t>
-            </w:r>
-            <w:r>
-              <w:t xml:space="preserve">, azaz </w:t>
+              <w:t xml:space="preserve">Mivel nem ez MB gombatest utolsó kilövése, így szomszédos tekton szomszédjára, azaz </w:t>
             </w:r>
             <w:r>
               <w:t xml:space="preserve">C </w:t>
@@ -2623,10 +2507,7 @@
             </w:r>
             <w:proofErr w:type="spellEnd"/>
             <w:r>
-              <w:t xml:space="preserve"> nem lőhet</w:t>
-            </w:r>
-            <w:r>
-              <w:t xml:space="preserve"> spórát.</w:t>
+              <w:t xml:space="preserve"> nem lőhet spórát.</w:t>
             </w:r>
           </w:p>
         </w:tc>
@@ -2976,10 +2857,7 @@
             </w:r>
             <w:proofErr w:type="spellEnd"/>
             <w:r>
-              <w:t xml:space="preserve"> lévő MB gombatest </w:t>
-            </w:r>
-            <w:r>
-              <w:t xml:space="preserve">olyan D </w:t>
+              <w:t xml:space="preserve"> lévő MB gombatest olyan D </w:t>
             </w:r>
             <w:proofErr w:type="spellStart"/>
             <w:r>
@@ -2987,10 +2865,7 @@
             </w:r>
             <w:proofErr w:type="spellEnd"/>
             <w:r>
-              <w:t xml:space="preserve"> lőné ki a spóráit, amely </w:t>
-            </w:r>
-            <w:r>
-              <w:t xml:space="preserve">A FertileTecton szomszédos </w:t>
+              <w:t xml:space="preserve"> lőné ki a spóráit, amely A FertileTecton szomszédos </w:t>
             </w:r>
             <w:proofErr w:type="spellStart"/>
             <w:r>
@@ -2998,13 +2873,7 @@
             </w:r>
             <w:proofErr w:type="spellEnd"/>
             <w:r>
-              <w:t xml:space="preserve"> (B FertileTecton) szomszédos C FertileTecton</w:t>
-            </w:r>
-            <w:r>
-              <w:t xml:space="preserve"> szomszédja </w:t>
-            </w:r>
-            <w:r>
-              <w:t xml:space="preserve">(a tektonok egyébként egymásnak nem </w:t>
+              <w:t xml:space="preserve"> (B FertileTecton) szomszédos C FertileTecton szomszédja (a tektonok egyébként egymásnak nem </w:t>
             </w:r>
             <w:proofErr w:type="spellStart"/>
             <w:r>
@@ -3012,16 +2881,7 @@
             </w:r>
             <w:proofErr w:type="spellEnd"/>
             <w:r>
-              <w:t xml:space="preserve">), amit azonban nem tud megtenni, mert </w:t>
-            </w:r>
-            <w:r>
-              <w:t>D FertileTecton túl messze van és rá MB g</w:t>
-            </w:r>
-            <w:r>
-              <w:t>ombatest</w:t>
-            </w:r>
-            <w:r>
-              <w:t xml:space="preserve"> – fejlettségétől függetlenül – nem lőhet spórát.</w:t>
+              <w:t>), amit azonban nem tud megtenni, mert D FertileTecton túl messze van és rá MB gombatest – fejlettségétől függetlenül – nem lőhet spórát.</w:t>
             </w:r>
           </w:p>
         </w:tc>
@@ -3122,10 +2982,7 @@
               <w:t xml:space="preserve"> </w:t>
             </w:r>
             <w:r>
-              <w:t>a következőképpen</w:t>
-            </w:r>
-            <w:r>
-              <w:t xml:space="preserve"> </w:t>
+              <w:t xml:space="preserve">a következőképpen </w:t>
             </w:r>
             <w:proofErr w:type="spellStart"/>
             <w:r>
@@ -3253,19 +3110,7 @@
               <w:rPr>
                 <w:lang w:val="en-US"/>
               </w:rPr>
-              <w:t>(</w:t>
-            </w:r>
-            <w:r>
-              <w:rPr>
-                <w:lang w:val="en-US"/>
-              </w:rPr>
-              <w:t>D</w:t>
-            </w:r>
-            <w:r>
-              <w:rPr>
-                <w:lang w:val="en-US"/>
-              </w:rPr>
-              <w:t xml:space="preserve">) </w:t>
+              <w:t xml:space="preserve">(D) </w:t>
             </w:r>
             <w:proofErr w:type="spellStart"/>
             <w:r>
@@ -3450,13 +3295,7 @@
               <w:jc w:val="both"/>
             </w:pPr>
             <w:r>
-              <w:t>Mivel D FertileTecton túl messze van</w:t>
-            </w:r>
-            <w:r>
-              <w:t>,</w:t>
-            </w:r>
-            <w:r>
-              <w:t xml:space="preserve"> rá MB gombatest nem lőhet spórát.</w:t>
+              <w:t>Mivel D FertileTecton túl messze van, rá MB gombatest nem lőhet spórát.</w:t>
             </w:r>
           </w:p>
         </w:tc>
@@ -3644,21 +3483,7 @@
                 <w:highlight w:val="yellow"/>
                 <w:lang w:val="en-US"/>
               </w:rPr>
-              <w:t>&lt;= distance:</w:t>
-            </w:r>
-            <w:r>
-              <w:rPr>
-                <w:highlight w:val="yellow"/>
-                <w:lang w:val="en-US"/>
-              </w:rPr>
-              <w:t xml:space="preserve"> </w:t>
-            </w:r>
-            <w:r>
-              <w:rPr>
-                <w:highlight w:val="yellow"/>
-                <w:lang w:val="en-US"/>
-              </w:rPr>
-              <w:t>int =A: FertileTecton</w:t>
+              <w:t>&lt;= distance: int =A: FertileTecton</w:t>
             </w:r>
           </w:p>
         </w:tc>

</xml_diff>